<commit_message>
add books on Wed Apr 15 08:47:49 AEST 2015
</commit_message>
<xml_diff>
--- a/shell变量及控制结构.docx
+++ b/shell变量及控制结构.docx
@@ -814,6 +814,33 @@
       </w:pPr>
       <w:r>
         <w:rPr/>
+      </w:r>
+    </w:p>
+    <w:p>
+      <w:pPr>
+        <w:pStyle w:val="Style19"/>
+        <w:rPr/>
+      </w:pPr>
+      <w:r>
+        <w:rPr/>
+      </w:r>
+    </w:p>
+    <w:p>
+      <w:pPr>
+        <w:pStyle w:val="Style19"/>
+        <w:rPr/>
+      </w:pPr>
+      <w:r>
+        <w:rPr/>
+      </w:r>
+    </w:p>
+    <w:p>
+      <w:pPr>
+        <w:pStyle w:val="Style19"/>
+        <w:rPr/>
+      </w:pPr>
+      <w:r>
+        <w:rPr/>
         <w:drawing>
           <wp:anchor behindDoc="0" distT="0" distB="0" distL="0" distR="0" simplePos="0" locked="0" layoutInCell="1" allowOverlap="1" relativeHeight="4">
             <wp:simplePos x="0" y="0"/>
@@ -875,6 +902,7 @@
       <w:pgNumType w:fmt="decimal"/>
       <w:formProt w:val="false"/>
       <w:textDirection w:val="lrTb"/>
+      <w:docGrid w:type="default" w:linePitch="240" w:charSpace="4294961151"/>
     </w:sectPr>
   </w:body>
 </w:document>
@@ -900,10 +928,12 @@
     <w:pPr>
       <w:widowControl w:val="false"/>
       <w:suppressAutoHyphens w:val="true"/>
+      <w:bidi w:val="0"/>
+      <w:jc w:val="left"/>
     </w:pPr>
     <w:rPr>
       <w:rFonts w:ascii="Liberation Serif" w:hAnsi="Liberation Serif" w:eastAsia="Droid Sans" w:cs="Droid Sans"/>
-      <w:color w:val="auto"/>
+      <w:color w:val="00000A"/>
       <w:sz w:val="24"/>
       <w:szCs w:val="24"/>
       <w:lang w:val="en-US" w:eastAsia="zh-CN" w:bidi="hi-IN"/>

</xml_diff>